<commit_message>
added mroe test files, updated prompting for certs
</commit_message>
<xml_diff>
--- a/resumes/RESULT_resume.docx
+++ b/resumes/RESULT_resume.docx
@@ -16,8 +16,8 @@
           <w:rFonts w:ascii="Times New Roman" w:eastAsia="Times New Roman" w:hAnsi="Times New Roman" w:cs="Times New Roman"/>
           <w:b/>
           <w:bCs/>
-          <w:sz w:val="32"/>
-          <w:szCs w:val="32"/>
+          <w:sz w:val="28"/>
+          <w:szCs w:val="28"/>
         </w:rPr>
       </w:pPr>
       <w:r>
@@ -25,10 +25,10 @@
           <w:rFonts w:ascii="Times New Roman" w:hAnsi="Times New Roman"/>
           <w:b/>
           <w:bCs/>
-          <w:sz w:val="32"/>
-          <w:szCs w:val="32"/>
+          <w:sz w:val="28"/>
+          <w:szCs w:val="28"/>
         </w:rPr>
-        <w:t>Elias Touil</w:t>
+        <w:t>ASHUTOSH UTTAM</w:t>
       </w:r>
     </w:p>
     <w:p>
@@ -49,25 +49,16 @@
           <w:sz w:val="18"/>
           <w:szCs w:val="18"/>
         </w:rPr>
-        <w:t>elias.touil@gmail.com</w:t>
+        <w:t>09821058874 | https://www.linkedin.com/in/ashutosh-u-300846198/</w:t>
       </w:r>
       <w:proofErr w:type="spellEnd"/>
     </w:p>
     <w:p>
       <w:pPr>
         <w:pStyle w:val="Heading"/>
-        <w:rPr>
-          <w:rFonts w:eastAsia="Times New Roman" w:cs="Times New Roman"/>
-        </w:rPr>
       </w:pPr>
       <w:r>
-        <w:t xml:space="preserve">Mission </w:t>
-      </w:r>
-      <w:r>
-        <w:t>Statement</w:t>
-      </w:r>
-      <w:r>
-        <w:t xml:space="preserve"> / Summary</w:t>
+        <w:t>Mission Statement / Summary</w:t>
       </w:r>
     </w:p>
     <w:p>
@@ -76,8 +67,6 @@
         <w:spacing w:after="0"/>
         <w:rPr>
           <w:rFonts w:ascii="Times New Roman" w:hAnsi="Times New Roman"/>
-          <w:sz w:val="24"/>
-          <w:szCs w:val="24"/>
           <w:lang w:val="en-US"/>
         </w:rPr>
       </w:pPr>
@@ -85,11 +74,9 @@
       <w:r>
         <w:rPr>
           <w:rFonts w:ascii="Times New Roman" w:hAnsi="Times New Roman"/>
-          <w:sz w:val="24"/>
-          <w:szCs w:val="24"/>
           <w:lang w:val="en-US"/>
         </w:rPr>
-        <w:t>9 years of experience full stack software developer with design abilities equipped to deeply understand users and business while overcoming technical hurdles. I seek honorable and adventurous collaborators uncovering their full potential and helping others flourish.</w:t>
+        <w:t>Experienced and Result-Driven Talent Acquisition Specialist having 2 Years of experience in End-to-End Recruitment. Specialized &amp; have strong experience in IT/Non IT hiring for Junior/Mid-level/Senior roles for Unicorn or Mid-size or Initial Stage Tech. Start-Ups with 1.5 years of experience in Stakeholder/Client Management.</w:t>
       </w:r>
       <w:proofErr w:type="spellEnd"/>
     </w:p>
@@ -111,7 +98,7 @@
           <w:b/>
           <w:sz w:val="24"/>
         </w:rPr>
-        <w:t>Full Stack Developer</w:t>
+        <w:t>Senior Technical Recruiter</w:t>
       </w:r>
     </w:p>
     <w:p>
@@ -123,9 +110,9 @@
           <w:i/>
           <w:sz w:val="22"/>
         </w:rPr>
-        <w:t xml:space="preserve">  Spark Jam (Saas Startup Cofounder),  </w:t>
+        <w:t xml:space="preserve">  Success Pact Consulting Pvt Ltd., Noida </w:t>
         <w:tab/>
-        <w:t xml:space="preserve"> (June 2023 - Dec 2023)</w:t>
+        <w:t xml:space="preserve"> (08/2021 - 09/2023)</w:t>
       </w:r>
     </w:p>
     <w:p>
@@ -136,7 +123,7 @@
         </w:numPr>
       </w:pPr>
       <w:r>
-        <w:t>Onboarded an engineer and documented the code to a successful responsibility transfer</w:t>
+        <w:t>Created Talent Pipelines and utilized in-house databases to attract passive candidates</w:t>
       </w:r>
     </w:p>
     <w:p>
@@ -147,7 +134,7 @@
         </w:numPr>
       </w:pPr>
       <w:r>
-        <w:t>Introduced Scrum and documented procedures utilizing ClickUp to clarify the technical workflow for non-technical stakeholders</w:t>
+        <w:t>Established rapport with clients to acquire new business opportunities and clients</w:t>
       </w:r>
     </w:p>
     <w:p>
@@ -158,7 +145,7 @@
         </w:numPr>
       </w:pPr>
       <w:r>
-        <w:t>Established a continuous feedback loop by monitoring users with Google Analytics, and Microsoft Clarity, and running usability tests with early adopters</w:t>
+        <w:t>Proficient in creatively and proactively sourcing hard-to-find candidates using BOOLEAN SEARCH</w:t>
       </w:r>
     </w:p>
     <w:p>
@@ -169,7 +156,29 @@
         </w:numPr>
       </w:pPr>
       <w:r>
-        <w:t>Designed and developed an audience engagement app for content creators, acquiring 2,500 users in its first month using Next.js, Typescript, Tailwind CSS, Prisma, PostgreSQL, and Vercel</w:t>
+        <w:t>Collaborated with Hiring Managers to build tech teams for start-ups from scratch and scale them</w:t>
+      </w:r>
+    </w:p>
+    <w:p>
+      <w:pPr>
+        <w:numPr>
+          <w:ilvl w:val="0"/>
+          <w:numId w:val="1"/>
+        </w:numPr>
+      </w:pPr>
+      <w:r>
+        <w:t>Achieved and maintained a good conversion ratio of submissions to joinings</w:t>
+      </w:r>
+    </w:p>
+    <w:p>
+      <w:pPr>
+        <w:numPr>
+          <w:ilvl w:val="0"/>
+          <w:numId w:val="1"/>
+        </w:numPr>
+      </w:pPr>
+      <w:r>
+        <w:t>Responsible for handling IT/Non IT requirements from Unicorn/Initial Stage companies like Games 24*7, Upstox &amp; Mobikwik</w:t>
       </w:r>
     </w:p>
     <w:p>
@@ -182,7 +191,7 @@
           <w:b/>
           <w:sz w:val="24"/>
         </w:rPr>
-        <w:t>Lead Developer and Designer</w:t>
+        <w:t>Intern</w:t>
       </w:r>
     </w:p>
     <w:p>
@@ -194,9 +203,9 @@
           <w:i/>
           <w:sz w:val="22"/>
         </w:rPr>
-        <w:t xml:space="preserve">  La Maison Jaune (Saas Startup Founder),  </w:t>
+        <w:t xml:space="preserve">  Confederation of Indian Industry (CII), Delhi </w:t>
         <w:tab/>
-        <w:t xml:space="preserve"> (2019 - 2023)</w:t>
+        <w:t xml:space="preserve"> (10/2019 - 03/2020)</w:t>
       </w:r>
     </w:p>
     <w:p>
@@ -207,7 +216,7 @@
         </w:numPr>
       </w:pPr>
       <w:r>
-        <w:t>Produced promotional and sales visual assets, leading teams of up to 8, to ensure visibility and demonstrability of product on the web and at industry events</w:t>
+        <w:t>Participated in surveys related to industry impact and organizational practices</w:t>
       </w:r>
     </w:p>
     <w:p>
@@ -218,120 +227,14 @@
         </w:numPr>
       </w:pPr>
       <w:r>
-        <w:t>Authored and submitted successful grant proposals, securing $160K in funding and $25K in sponsorships from government and incubators, enabling key developmental milestones</w:t>
+        <w:t>Engaged in facilitating funding, incubation, piloting, and mentorship opportunities for AgTech startups</w:t>
       </w:r>
     </w:p>
     <w:p>
       <w:pPr>
-        <w:numPr>
-          <w:ilvl w:val="0"/>
-          <w:numId w:val="1"/>
-        </w:numPr>
-      </w:pPr>
-      <w:r>
-        <w:t>Engineered a continuous integration and continuous deployment (CI/CD) pipeline across multiple instances utilizing Git, Heroku, and Bash streamlining individual contributions</w:t>
-      </w:r>
-    </w:p>
-    <w:p>
-      <w:pPr>
-        <w:numPr>
-          <w:ilvl w:val="0"/>
-          <w:numId w:val="1"/>
-        </w:numPr>
-      </w:pPr>
-      <w:r>
-        <w:t>Recruited three software engineers and managed collaboration with outsourcing firms using agile and scrum to increase development speed and meet clients’ demands</w:t>
-      </w:r>
-    </w:p>
-    <w:p>
-      <w:pPr>
-        <w:numPr>
-          <w:ilvl w:val="0"/>
-          <w:numId w:val="1"/>
-        </w:numPr>
-      </w:pPr>
-      <w:r>
-        <w:t>Brought image recognition and 3D to the browser, conducted user experience tests to improve on friction points, doubling education content engagement among museum visitors</w:t>
-      </w:r>
-    </w:p>
-    <w:p>
-      <w:pPr>
-        <w:numPr>
-          <w:ilvl w:val="0"/>
-          <w:numId w:val="1"/>
-        </w:numPr>
-      </w:pPr>
-      <w:r>
-        <w:t>Single-handedly built a prototype using Preact, pitched and secured Canada's largest art museum as an early collaborator two weeks after the idea's inception</w:t>
-      </w:r>
-    </w:p>
-    <w:p>
-      <w:pPr>
-        <w:numPr>
-          <w:ilvl w:val="0"/>
-          <w:numId w:val="1"/>
-        </w:numPr>
-      </w:pPr>
-      <w:r>
-        <w:t>Conceived a digital museum guide by leading a team of 3 augmenting 55k museum visits using Next.js, TypeScript, Apollo, GraphQL, Chakra-UI, PostgreSQL, and Heroku, tripling visitors' adoption compared to the previous native museum app</w:t>
-      </w:r>
-    </w:p>
-    <w:p>
-      <w:pPr>
-        <w:spacing w:before="120"/>
-        <w:jc w:val="left"/>
-      </w:pPr>
-      <w:r>
-        <w:rPr>
-          <w:b/>
-          <w:sz w:val="24"/>
-        </w:rPr>
-        <w:t>Full Stack Developer and Designer</w:t>
-      </w:r>
-    </w:p>
-    <w:p>
-      <w:pPr>
-        <w:jc w:val="left"/>
-      </w:pPr>
-      <w:r>
-        <w:rPr>
-          <w:i/>
-          <w:sz w:val="22"/>
-        </w:rPr>
-        <w:t xml:space="preserve">  Freelance,  </w:t>
-        <w:tab/>
-        <w:t xml:space="preserve"> (2014 - 2022)</w:t>
-      </w:r>
-    </w:p>
-    <w:p>
-      <w:pPr>
-        <w:numPr>
-          <w:ilvl w:val="0"/>
-          <w:numId w:val="1"/>
-        </w:numPr>
-      </w:pPr>
-      <w:r>
-        <w:t>Proposed new frontend patterns and tooling, coached offshore developers on using data visualization and calendar tools to improve development speed and code quality</w:t>
-      </w:r>
-    </w:p>
-    <w:p>
-      <w:pPr>
-        <w:numPr>
-          <w:ilvl w:val="0"/>
-          <w:numId w:val="1"/>
-        </w:numPr>
-      </w:pPr>
-      <w:r>
-        <w:t>Re-designed branding, user experience, and user interface of a data-intensive workforce management tool using Django, React.js and MUI, positioning the product as the modern option and reducing most paths to action by 30%</w:t>
-      </w:r>
-    </w:p>
-    <w:p>
-      <w:pPr>
         <w:pStyle w:val="Heading"/>
         <w:rPr>
           <w:rFonts w:eastAsia="Times New Roman" w:cs="Times New Roman"/>
-          <w:sz w:val="24"/>
-          <w:szCs w:val="24"/>
         </w:rPr>
       </w:pPr>
       <w:r>
@@ -344,19 +247,15 @@
         <w:spacing w:after="0" w:line="240" w:lineRule="auto"/>
         <w:rPr>
           <w:rFonts w:ascii="Times New Roman" w:eastAsia="Times New Roman" w:hAnsi="Times New Roman" w:cs="Times New Roman"/>
-          <w:sz w:val="24"/>
-          <w:szCs w:val="24"/>
           <w:lang w:val="en-US"/>
         </w:rPr>
       </w:pPr>
       <w:r>
         <w:rPr>
           <w:rFonts w:ascii="Times New Roman" w:hAnsi="Times New Roman"/>
-          <w:sz w:val="24"/>
-          <w:szCs w:val="24"/>
           <w:lang w:val="en-US"/>
         </w:rPr>
-        <w:t xml:space="preserve">Full Stack: TypeScript, JavaScript, Node.js, React.js, Next.js, GraphQL, PostgreSQL, Prisma, TypeORM, Cascading Style Sheets (CSS), Tailwind CSS, Chakra-UI, Material UI (MUI), Vercel, Heroku, GitHub actions, Husky; Design: User Interface Design (UI), User Experience Research, User Experience Design (UX), Usability Testing, Wireframing, Prototyping, Graphic Design, Figma, Photoshop, SVG; Startups: Grant Writing, Value Proposition Design, Pitch Deck Design, Photography, Video; </w:t>
+        <w:t>Stakeholder/Client Management, Google X-Ray Boolean Search, End-to-End Recruitment, Talent Mapping</w:t>
       </w:r>
     </w:p>
     <w:p>
@@ -390,7 +289,7 @@
           <w:b/>
           <w:sz w:val="24"/>
         </w:rPr>
-        <w:t>B.Sc.A Computer Sciences (Partial)</w:t>
+        <w:t>MBA</w:t>
       </w:r>
     </w:p>
     <w:p>
@@ -402,9 +301,9 @@
           <w:i/>
           <w:sz w:val="22"/>
         </w:rPr>
-        <w:t xml:space="preserve">  Université du Québec à Montréal, None </w:t>
+        <w:t xml:space="preserve">  Dr. Abdul Kalam Technical Univ. (A.K.T.U), None </w:t>
         <w:tab/>
-        <w:t xml:space="preserve"> (2015 - 2016)</w:t>
+        <w:t xml:space="preserve"> (07/2016 - 08/2018)</w:t>
       </w:r>
     </w:p>
     <w:p>
@@ -417,7 +316,7 @@
           <w:b/>
           <w:sz w:val="24"/>
         </w:rPr>
-        <w:t>B.Sc. Psychology (Partial)</w:t>
+        <w:t>H.R Analytics</w:t>
       </w:r>
     </w:p>
     <w:p>
@@ -429,12 +328,22 @@
           <w:i/>
           <w:sz w:val="22"/>
         </w:rPr>
-        <w:t xml:space="preserve">  Université de Montréal, None </w:t>
+        <w:t xml:space="preserve">  None, None </w:t>
         <w:tab/>
-        <w:t xml:space="preserve"> (2010 - 2012)</w:t>
+        <w:t xml:space="preserve"> (11/2019)</w:t>
       </w:r>
     </w:p>
-    <w:p/>
+    <w:p>
+      <w:pPr>
+        <w:numPr>
+          <w:ilvl w:val="0"/>
+          <w:numId w:val="1"/>
+        </w:numPr>
+      </w:pPr>
+      <w:r>
+        <w:t>Participated in Training conducted by MSME Technology Development Centre, Delhi</w:t>
+      </w:r>
+    </w:p>
     <w:p/>
     <w:p/>
     <w:sectPr>
@@ -2024,9 +1933,21 @@
   <w:style w:type="paragraph" w:default="1" w:styleId="Normal">
     <w:name w:val="Normal"/>
     <w:qFormat/>
+    <w:rsid w:val="00D43687"/>
+    <w:pPr>
+      <w:spacing w:line="276" w:lineRule="auto"/>
+    </w:pPr>
     <w:rPr>
-      <w:sz w:val="24"/>
-      <w:szCs w:val="24"/>
+      <w:rFonts w:cs="Arial Unicode MS"/>
+      <w:color w:val="000000"/>
+      <w:sz w:val="22"/>
+      <w:szCs w:val="22"/>
+      <w:u w:color="000000"/>
+      <w14:textOutline w14:w="12700" w14:cap="flat" w14:cmpd="sng" w14:algn="ctr">
+        <w14:noFill/>
+        <w14:prstDash w14:val="solid"/>
+        <w14:miter w14:lim="400000"/>
+      </w14:textOutline>
     </w:rPr>
   </w:style>
   <w:style w:type="paragraph" w:styleId="Heading2">
@@ -2125,7 +2046,7 @@
   <w:style w:type="paragraph" w:customStyle="1" w:styleId="Heading">
     <w:name w:val="Heading"/>
     <w:next w:val="BodyA"/>
-    <w:rsid w:val="00F735F7"/>
+    <w:rsid w:val="00D43687"/>
     <w:pPr>
       <w:keepNext/>
       <w:keepLines/>
@@ -2135,8 +2056,8 @@
     <w:rPr>
       <w:rFonts w:eastAsia="Cambria" w:cs="Cambria"/>
       <w:color w:val="365F91"/>
-      <w:sz w:val="28"/>
-      <w:szCs w:val="28"/>
+      <w:sz w:val="24"/>
+      <w:szCs w:val="24"/>
       <w:u w:color="365F91"/>
       <w14:textOutline w14:w="12700" w14:cap="flat" w14:cmpd="sng" w14:algn="ctr">
         <w14:noFill/>

</xml_diff>